<commit_message>
[add] subgroup1 sequence-diagran for UC2 문서 수정
</commit_message>
<xml_diff>
--- a/subgroup1/4.system design document/sequence diagram/2021.05.11 [ sequence diagram for uc-2 ].docx
+++ b/subgroup1/4.system design document/sequence diagram/2021.05.11 [ sequence diagram for uc-2 ].docx
@@ -1,6 +1,6 @@
 
 <file path=word/document.xml><?xml version="1.0" encoding="utf-8"?>
-<w:document xmlns:wpc="http://schemas.microsoft.com/office/word/2010/wordprocessingCanvas" xmlns:cx="http://schemas.microsoft.com/office/drawing/2014/chartex" xmlns:cx1="http://schemas.microsoft.com/office/drawing/2015/9/8/chartex" xmlns:mc="http://schemas.openxmlformats.org/markup-compatibility/2006" xmlns:o="urn:schemas-microsoft-com:office:office" xmlns:r="http://schemas.openxmlformats.org/officeDocument/2006/relationships" xmlns:m="http://schemas.openxmlformats.org/officeDocument/2006/math" xmlns:v="urn:schemas-microsoft-com:vml" xmlns:wp14="http://schemas.microsoft.com/office/word/2010/wordprocessingDrawing" xmlns:wp="http://schemas.openxmlformats.org/drawingml/2006/wordprocessingDrawing" xmlns:w10="urn:schemas-microsoft-com:office:word" xmlns:w="http://schemas.openxmlformats.org/wordprocessingml/2006/main" xmlns:w14="http://schemas.microsoft.com/office/word/2010/wordml" xmlns:w15="http://schemas.microsoft.com/office/word/2012/wordml" xmlns:w16se="http://schemas.microsoft.com/office/word/2015/wordml/symex" xmlns:wpg="http://schemas.microsoft.com/office/word/2010/wordprocessingGroup" xmlns:wpi="http://schemas.microsoft.com/office/word/2010/wordprocessingInk" xmlns:wne="http://schemas.microsoft.com/office/word/2006/wordml" xmlns:wps="http://schemas.microsoft.com/office/word/2010/wordprocessingShape" mc:Ignorable="w14 w15 w16se wp14">
+<w:document xmlns:wpc="http://schemas.microsoft.com/office/word/2010/wordprocessingCanvas" xmlns:cx="http://schemas.microsoft.com/office/drawing/2014/chartex" xmlns:cx1="http://schemas.microsoft.com/office/drawing/2015/9/8/chartex" xmlns:cx2="http://schemas.microsoft.com/office/drawing/2015/10/21/chartex" xmlns:cx3="http://schemas.microsoft.com/office/drawing/2016/5/9/chartex" xmlns:cx4="http://schemas.microsoft.com/office/drawing/2016/5/10/chartex" xmlns:cx5="http://schemas.microsoft.com/office/drawing/2016/5/11/chartex" xmlns:cx6="http://schemas.microsoft.com/office/drawing/2016/5/12/chartex" xmlns:cx7="http://schemas.microsoft.com/office/drawing/2016/5/13/chartex" xmlns:cx8="http://schemas.microsoft.com/office/drawing/2016/5/14/chartex" xmlns:mc="http://schemas.openxmlformats.org/markup-compatibility/2006" xmlns:aink="http://schemas.microsoft.com/office/drawing/2016/ink" xmlns:am3d="http://schemas.microsoft.com/office/drawing/2017/model3d" xmlns:o="urn:schemas-microsoft-com:office:office" xmlns:r="http://schemas.openxmlformats.org/officeDocument/2006/relationships" xmlns:m="http://schemas.openxmlformats.org/officeDocument/2006/math" xmlns:v="urn:schemas-microsoft-com:vml" xmlns:wp14="http://schemas.microsoft.com/office/word/2010/wordprocessingDrawing" xmlns:wp="http://schemas.openxmlformats.org/drawingml/2006/wordprocessingDrawing" xmlns:w10="urn:schemas-microsoft-com:office:word" xmlns:w="http://schemas.openxmlformats.org/wordprocessingml/2006/main" xmlns:w14="http://schemas.microsoft.com/office/word/2010/wordml" xmlns:w15="http://schemas.microsoft.com/office/word/2012/wordml" xmlns:w16cex="http://schemas.microsoft.com/office/word/2018/wordml/cex" xmlns:w16cid="http://schemas.microsoft.com/office/word/2016/wordml/cid" xmlns:w16="http://schemas.microsoft.com/office/word/2018/wordml" xmlns:w16se="http://schemas.microsoft.com/office/word/2015/wordml/symex" xmlns:wpg="http://schemas.microsoft.com/office/word/2010/wordprocessingGroup" xmlns:wpi="http://schemas.microsoft.com/office/word/2010/wordprocessingInk" xmlns:wne="http://schemas.microsoft.com/office/word/2006/wordml" xmlns:wps="http://schemas.microsoft.com/office/word/2010/wordprocessingShape" mc:Ignorable="w14 w15 w16se w16cid w16 w16cex wp14">
   <w:body>
     <w:p>
       <w:pPr>
@@ -118,8 +118,6 @@
         </w:rPr>
         <w:t>2</w:t>
       </w:r>
-      <w:bookmarkStart w:id="0" w:name="_GoBack"/>
-      <w:bookmarkEnd w:id="0"/>
       <w:r>
         <w:rPr>
           <w:b/>
@@ -1342,7 +1340,6 @@
     <w:p>
       <w:pPr>
         <w:rPr>
-          <w:rFonts w:hint="eastAsia"/>
           <w:b/>
           <w:bCs/>
           <w:sz w:val="20"/>
@@ -2967,7 +2964,6 @@
     <w:p>
       <w:pPr>
         <w:rPr>
-          <w:rFonts w:hint="eastAsia"/>
           <w:b/>
           <w:bCs/>
           <w:sz w:val="20"/>
@@ -2980,7 +2976,6 @@
       <w:pPr>
         <w:jc w:val="center"/>
         <w:rPr>
-          <w:rFonts w:hint="eastAsia"/>
           <w:sz w:val="20"/>
           <w:szCs w:val="20"/>
           <w:lang w:eastAsia="ko-KR"/>
@@ -5180,7 +5175,6 @@
     <w:p>
       <w:pPr>
         <w:rPr>
-          <w:rFonts w:hint="eastAsia"/>
           <w:sz w:val="20"/>
           <w:szCs w:val="20"/>
           <w:lang w:eastAsia="ko-KR"/>
@@ -5787,20 +5781,7 @@
         <w:rPr>
           <w:lang w:eastAsia="ko-KR"/>
         </w:rPr>
-        <w:t xml:space="preserve"> </w:t>
-      </w:r>
-      <w:r>
-        <w:rPr>
-          <w:lang w:eastAsia="ko-KR"/>
-        </w:rPr>
-        <w:t>Variation 3-</w:t>
-      </w:r>
-      <w:r>
-        <w:rPr>
-          <w:rFonts w:hint="eastAsia"/>
-          <w:lang w:eastAsia="ko-KR"/>
-        </w:rPr>
-        <w:t>a</w:t>
+        <w:t xml:space="preserve"> Variation 3</w:t>
       </w:r>
     </w:p>
     <w:p>
@@ -5951,7 +5932,6 @@
     <w:p>
       <w:pPr>
         <w:rPr>
-          <w:rFonts w:hint="eastAsia"/>
           <w:sz w:val="20"/>
           <w:szCs w:val="20"/>
           <w:lang w:eastAsia="ko-KR"/>
@@ -6973,7 +6953,6 @@
       <w:pPr>
         <w:jc w:val="center"/>
         <w:rPr>
-          <w:rFonts w:hint="eastAsia"/>
           <w:b/>
           <w:bCs/>
           <w:sz w:val="20"/>
@@ -7489,7 +7468,6 @@
     <w:p>
       <w:pPr>
         <w:rPr>
-          <w:rFonts w:hint="eastAsia"/>
           <w:sz w:val="20"/>
           <w:szCs w:val="20"/>
           <w:lang w:eastAsia="ko-KR"/>
@@ -7615,7 +7593,6 @@
       <w:pPr>
         <w:jc w:val="center"/>
         <w:rPr>
-          <w:rFonts w:hint="eastAsia"/>
           <w:sz w:val="20"/>
           <w:szCs w:val="20"/>
           <w:lang w:eastAsia="ko-KR"/>
@@ -8311,7 +8288,6 @@
     <w:p>
       <w:pPr>
         <w:rPr>
-          <w:rFonts w:hint="eastAsia"/>
           <w:sz w:val="20"/>
           <w:szCs w:val="20"/>
           <w:lang w:eastAsia="ko-KR"/>
@@ -8804,7 +8780,6 @@
       <w:pPr>
         <w:jc w:val="center"/>
         <w:rPr>
-          <w:rFonts w:hint="eastAsia"/>
           <w:b/>
           <w:bCs/>
           <w:sz w:val="20"/>
@@ -9638,7 +9613,6 @@
       <w:pPr>
         <w:jc w:val="center"/>
         <w:rPr>
-          <w:rFonts w:hint="eastAsia"/>
           <w:sz w:val="20"/>
           <w:szCs w:val="20"/>
           <w:lang w:eastAsia="ko-KR"/>
@@ -9649,7 +9623,6 @@
       <w:pPr>
         <w:jc w:val="center"/>
         <w:rPr>
-          <w:rFonts w:hint="eastAsia"/>
           <w:sz w:val="20"/>
           <w:szCs w:val="20"/>
           <w:lang w:eastAsia="ko-KR"/>
@@ -9660,7 +9633,6 @@
       <w:pPr>
         <w:jc w:val="center"/>
         <w:rPr>
-          <w:rFonts w:hint="eastAsia"/>
           <w:sz w:val="20"/>
           <w:szCs w:val="20"/>
           <w:lang w:eastAsia="ko-KR"/>
@@ -9699,13 +9671,7 @@
         <w:rPr>
           <w:lang w:eastAsia="ko-KR"/>
         </w:rPr>
-        <w:t xml:space="preserve"> </w:t>
-      </w:r>
-      <w:r>
-        <w:rPr>
-          <w:lang w:eastAsia="ko-KR"/>
-        </w:rPr>
-        <w:t>Variation 4</w:t>
+        <w:t xml:space="preserve"> Variation 4</w:t>
       </w:r>
     </w:p>
     <w:p>
@@ -9835,7 +9801,6 @@
       <w:pPr>
         <w:jc w:val="center"/>
         <w:rPr>
-          <w:rFonts w:hint="eastAsia"/>
           <w:lang w:eastAsia="ko-KR"/>
         </w:rPr>
       </w:pPr>
@@ -10541,7 +10506,6 @@
       <w:pPr>
         <w:jc w:val="center"/>
         <w:rPr>
-          <w:rFonts w:hint="eastAsia"/>
           <w:sz w:val="18"/>
           <w:szCs w:val="18"/>
           <w:lang w:eastAsia="ko-KR"/>
@@ -11235,16 +11199,7 @@
           <w:szCs w:val="20"/>
           <w:lang w:eastAsia="ko-KR"/>
         </w:rPr>
-        <w:t>X</w:t>
-      </w:r>
-      <w:r>
-        <w:rPr>
-          <w:rFonts w:hint="eastAsia"/>
-          <w:sz w:val="20"/>
-          <w:szCs w:val="20"/>
-          <w:lang w:eastAsia="ko-KR"/>
-        </w:rPr>
-        <w:t xml:space="preserve"> </w:t>
+        <w:t xml:space="preserve">X </w:t>
       </w:r>
       <w:r>
         <w:rPr>
@@ -11669,7 +11624,6 @@
     <w:p>
       <w:pPr>
         <w:rPr>
-          <w:rFonts w:hint="eastAsia"/>
           <w:sz w:val="18"/>
           <w:szCs w:val="18"/>
           <w:lang w:eastAsia="ko-KR"/>
@@ -11864,7 +11818,7 @@
 </file>
 
 <file path=word/endnotes.xml><?xml version="1.0" encoding="utf-8"?>
-<w:endnotes xmlns:wpc="http://schemas.microsoft.com/office/word/2010/wordprocessingCanvas" xmlns:cx="http://schemas.microsoft.com/office/drawing/2014/chartex" xmlns:cx1="http://schemas.microsoft.com/office/drawing/2015/9/8/chartex" xmlns:mc="http://schemas.openxmlformats.org/markup-compatibility/2006" xmlns:o="urn:schemas-microsoft-com:office:office" xmlns:r="http://schemas.openxmlformats.org/officeDocument/2006/relationships" xmlns:m="http://schemas.openxmlformats.org/officeDocument/2006/math" xmlns:v="urn:schemas-microsoft-com:vml" xmlns:wp14="http://schemas.microsoft.com/office/word/2010/wordprocessingDrawing" xmlns:wp="http://schemas.openxmlformats.org/drawingml/2006/wordprocessingDrawing" xmlns:w10="urn:schemas-microsoft-com:office:word" xmlns:w="http://schemas.openxmlformats.org/wordprocessingml/2006/main" xmlns:w14="http://schemas.microsoft.com/office/word/2010/wordml" xmlns:w15="http://schemas.microsoft.com/office/word/2012/wordml" xmlns:w16se="http://schemas.microsoft.com/office/word/2015/wordml/symex" xmlns:wpg="http://schemas.microsoft.com/office/word/2010/wordprocessingGroup" xmlns:wpi="http://schemas.microsoft.com/office/word/2010/wordprocessingInk" xmlns:wne="http://schemas.microsoft.com/office/word/2006/wordml" xmlns:wps="http://schemas.microsoft.com/office/word/2010/wordprocessingShape" mc:Ignorable="w14 w15 w16se wp14">
+<w:endnotes xmlns:wpc="http://schemas.microsoft.com/office/word/2010/wordprocessingCanvas" xmlns:cx="http://schemas.microsoft.com/office/drawing/2014/chartex" xmlns:cx1="http://schemas.microsoft.com/office/drawing/2015/9/8/chartex" xmlns:cx2="http://schemas.microsoft.com/office/drawing/2015/10/21/chartex" xmlns:cx3="http://schemas.microsoft.com/office/drawing/2016/5/9/chartex" xmlns:cx4="http://schemas.microsoft.com/office/drawing/2016/5/10/chartex" xmlns:cx5="http://schemas.microsoft.com/office/drawing/2016/5/11/chartex" xmlns:cx6="http://schemas.microsoft.com/office/drawing/2016/5/12/chartex" xmlns:cx7="http://schemas.microsoft.com/office/drawing/2016/5/13/chartex" xmlns:cx8="http://schemas.microsoft.com/office/drawing/2016/5/14/chartex" xmlns:mc="http://schemas.openxmlformats.org/markup-compatibility/2006" xmlns:aink="http://schemas.microsoft.com/office/drawing/2016/ink" xmlns:am3d="http://schemas.microsoft.com/office/drawing/2017/model3d" xmlns:o="urn:schemas-microsoft-com:office:office" xmlns:r="http://schemas.openxmlformats.org/officeDocument/2006/relationships" xmlns:m="http://schemas.openxmlformats.org/officeDocument/2006/math" xmlns:v="urn:schemas-microsoft-com:vml" xmlns:wp14="http://schemas.microsoft.com/office/word/2010/wordprocessingDrawing" xmlns:wp="http://schemas.openxmlformats.org/drawingml/2006/wordprocessingDrawing" xmlns:w10="urn:schemas-microsoft-com:office:word" xmlns:w="http://schemas.openxmlformats.org/wordprocessingml/2006/main" xmlns:w14="http://schemas.microsoft.com/office/word/2010/wordml" xmlns:w15="http://schemas.microsoft.com/office/word/2012/wordml" xmlns:w16cex="http://schemas.microsoft.com/office/word/2018/wordml/cex" xmlns:w16cid="http://schemas.microsoft.com/office/word/2016/wordml/cid" xmlns:w16="http://schemas.microsoft.com/office/word/2018/wordml" xmlns:w16se="http://schemas.microsoft.com/office/word/2015/wordml/symex" xmlns:wpg="http://schemas.microsoft.com/office/word/2010/wordprocessingGroup" xmlns:wpi="http://schemas.microsoft.com/office/word/2010/wordprocessingInk" xmlns:wne="http://schemas.microsoft.com/office/word/2006/wordml" xmlns:wps="http://schemas.microsoft.com/office/word/2010/wordprocessingShape" mc:Ignorable="w14 w15 w16se w16cid w16 w16cex wp14">
   <w:endnote w:type="separator" w:id="-1">
     <w:p>
       <w:r>
@@ -11883,7 +11837,7 @@
 </file>
 
 <file path=word/footnotes.xml><?xml version="1.0" encoding="utf-8"?>
-<w:footnotes xmlns:wpc="http://schemas.microsoft.com/office/word/2010/wordprocessingCanvas" xmlns:cx="http://schemas.microsoft.com/office/drawing/2014/chartex" xmlns:cx1="http://schemas.microsoft.com/office/drawing/2015/9/8/chartex" xmlns:mc="http://schemas.openxmlformats.org/markup-compatibility/2006" xmlns:o="urn:schemas-microsoft-com:office:office" xmlns:r="http://schemas.openxmlformats.org/officeDocument/2006/relationships" xmlns:m="http://schemas.openxmlformats.org/officeDocument/2006/math" xmlns:v="urn:schemas-microsoft-com:vml" xmlns:wp14="http://schemas.microsoft.com/office/word/2010/wordprocessingDrawing" xmlns:wp="http://schemas.openxmlformats.org/drawingml/2006/wordprocessingDrawing" xmlns:w10="urn:schemas-microsoft-com:office:word" xmlns:w="http://schemas.openxmlformats.org/wordprocessingml/2006/main" xmlns:w14="http://schemas.microsoft.com/office/word/2010/wordml" xmlns:w15="http://schemas.microsoft.com/office/word/2012/wordml" xmlns:w16se="http://schemas.microsoft.com/office/word/2015/wordml/symex" xmlns:wpg="http://schemas.microsoft.com/office/word/2010/wordprocessingGroup" xmlns:wpi="http://schemas.microsoft.com/office/word/2010/wordprocessingInk" xmlns:wne="http://schemas.microsoft.com/office/word/2006/wordml" xmlns:wps="http://schemas.microsoft.com/office/word/2010/wordprocessingShape" mc:Ignorable="w14 w15 w16se wp14">
+<w:footnotes xmlns:wpc="http://schemas.microsoft.com/office/word/2010/wordprocessingCanvas" xmlns:cx="http://schemas.microsoft.com/office/drawing/2014/chartex" xmlns:cx1="http://schemas.microsoft.com/office/drawing/2015/9/8/chartex" xmlns:cx2="http://schemas.microsoft.com/office/drawing/2015/10/21/chartex" xmlns:cx3="http://schemas.microsoft.com/office/drawing/2016/5/9/chartex" xmlns:cx4="http://schemas.microsoft.com/office/drawing/2016/5/10/chartex" xmlns:cx5="http://schemas.microsoft.com/office/drawing/2016/5/11/chartex" xmlns:cx6="http://schemas.microsoft.com/office/drawing/2016/5/12/chartex" xmlns:cx7="http://schemas.microsoft.com/office/drawing/2016/5/13/chartex" xmlns:cx8="http://schemas.microsoft.com/office/drawing/2016/5/14/chartex" xmlns:mc="http://schemas.openxmlformats.org/markup-compatibility/2006" xmlns:aink="http://schemas.microsoft.com/office/drawing/2016/ink" xmlns:am3d="http://schemas.microsoft.com/office/drawing/2017/model3d" xmlns:o="urn:schemas-microsoft-com:office:office" xmlns:r="http://schemas.openxmlformats.org/officeDocument/2006/relationships" xmlns:m="http://schemas.openxmlformats.org/officeDocument/2006/math" xmlns:v="urn:schemas-microsoft-com:vml" xmlns:wp14="http://schemas.microsoft.com/office/word/2010/wordprocessingDrawing" xmlns:wp="http://schemas.openxmlformats.org/drawingml/2006/wordprocessingDrawing" xmlns:w10="urn:schemas-microsoft-com:office:word" xmlns:w="http://schemas.openxmlformats.org/wordprocessingml/2006/main" xmlns:w14="http://schemas.microsoft.com/office/word/2010/wordml" xmlns:w15="http://schemas.microsoft.com/office/word/2012/wordml" xmlns:w16cex="http://schemas.microsoft.com/office/word/2018/wordml/cex" xmlns:w16cid="http://schemas.microsoft.com/office/word/2016/wordml/cid" xmlns:w16="http://schemas.microsoft.com/office/word/2018/wordml" xmlns:w16se="http://schemas.microsoft.com/office/word/2015/wordml/symex" xmlns:wpg="http://schemas.microsoft.com/office/word/2010/wordprocessingGroup" xmlns:wpi="http://schemas.microsoft.com/office/word/2010/wordprocessingInk" xmlns:wne="http://schemas.microsoft.com/office/word/2006/wordml" xmlns:wps="http://schemas.microsoft.com/office/word/2010/wordprocessingShape" mc:Ignorable="w14 w15 w16se w16cid w16 w16cex wp14">
   <w:footnote w:type="separator" w:id="-1">
     <w:p>
       <w:r>
@@ -11902,7 +11856,7 @@
 </file>
 
 <file path=word/numbering.xml><?xml version="1.0" encoding="utf-8"?>
-<w:numbering xmlns:wpc="http://schemas.microsoft.com/office/word/2010/wordprocessingCanvas" xmlns:cx="http://schemas.microsoft.com/office/drawing/2014/chartex" xmlns:cx1="http://schemas.microsoft.com/office/drawing/2015/9/8/chartex" xmlns:mc="http://schemas.openxmlformats.org/markup-compatibility/2006" xmlns:o="urn:schemas-microsoft-com:office:office" xmlns:r="http://schemas.openxmlformats.org/officeDocument/2006/relationships" xmlns:m="http://schemas.openxmlformats.org/officeDocument/2006/math" xmlns:v="urn:schemas-microsoft-com:vml" xmlns:wp14="http://schemas.microsoft.com/office/word/2010/wordprocessingDrawing" xmlns:wp="http://schemas.openxmlformats.org/drawingml/2006/wordprocessingDrawing" xmlns:w10="urn:schemas-microsoft-com:office:word" xmlns:w="http://schemas.openxmlformats.org/wordprocessingml/2006/main" xmlns:w14="http://schemas.microsoft.com/office/word/2010/wordml" xmlns:w15="http://schemas.microsoft.com/office/word/2012/wordml" xmlns:w16se="http://schemas.microsoft.com/office/word/2015/wordml/symex" xmlns:wpg="http://schemas.microsoft.com/office/word/2010/wordprocessingGroup" xmlns:wpi="http://schemas.microsoft.com/office/word/2010/wordprocessingInk" xmlns:wne="http://schemas.microsoft.com/office/word/2006/wordml" xmlns:wps="http://schemas.microsoft.com/office/word/2010/wordprocessingShape" mc:Ignorable="w14 w15 w16se wp14">
+<w:numbering xmlns:wpc="http://schemas.microsoft.com/office/word/2010/wordprocessingCanvas" xmlns:cx="http://schemas.microsoft.com/office/drawing/2014/chartex" xmlns:cx1="http://schemas.microsoft.com/office/drawing/2015/9/8/chartex" xmlns:cx2="http://schemas.microsoft.com/office/drawing/2015/10/21/chartex" xmlns:cx3="http://schemas.microsoft.com/office/drawing/2016/5/9/chartex" xmlns:cx4="http://schemas.microsoft.com/office/drawing/2016/5/10/chartex" xmlns:cx5="http://schemas.microsoft.com/office/drawing/2016/5/11/chartex" xmlns:cx6="http://schemas.microsoft.com/office/drawing/2016/5/12/chartex" xmlns:cx7="http://schemas.microsoft.com/office/drawing/2016/5/13/chartex" xmlns:cx8="http://schemas.microsoft.com/office/drawing/2016/5/14/chartex" xmlns:mc="http://schemas.openxmlformats.org/markup-compatibility/2006" xmlns:aink="http://schemas.microsoft.com/office/drawing/2016/ink" xmlns:am3d="http://schemas.microsoft.com/office/drawing/2017/model3d" xmlns:o="urn:schemas-microsoft-com:office:office" xmlns:r="http://schemas.openxmlformats.org/officeDocument/2006/relationships" xmlns:m="http://schemas.openxmlformats.org/officeDocument/2006/math" xmlns:v="urn:schemas-microsoft-com:vml" xmlns:wp14="http://schemas.microsoft.com/office/word/2010/wordprocessingDrawing" xmlns:wp="http://schemas.openxmlformats.org/drawingml/2006/wordprocessingDrawing" xmlns:w10="urn:schemas-microsoft-com:office:word" xmlns:w="http://schemas.openxmlformats.org/wordprocessingml/2006/main" xmlns:w14="http://schemas.microsoft.com/office/word/2010/wordml" xmlns:w15="http://schemas.microsoft.com/office/word/2012/wordml" xmlns:w16cex="http://schemas.microsoft.com/office/word/2018/wordml/cex" xmlns:w16cid="http://schemas.microsoft.com/office/word/2016/wordml/cid" xmlns:w16="http://schemas.microsoft.com/office/word/2018/wordml" xmlns:w16se="http://schemas.microsoft.com/office/word/2015/wordml/symex" xmlns:wpg="http://schemas.microsoft.com/office/word/2010/wordprocessingGroup" xmlns:wpi="http://schemas.microsoft.com/office/word/2010/wordprocessingInk" xmlns:wne="http://schemas.microsoft.com/office/word/2006/wordml" xmlns:wps="http://schemas.microsoft.com/office/word/2010/wordprocessingShape" mc:Ignorable="w14 w15 w16se w16cid w16 w16cex wp14">
   <w:abstractNum w:abstractNumId="0" w15:restartNumberingAfterBreak="0">
     <w:nsid w:val="033E1295"/>
     <w:multiLevelType w:val="multilevel"/>
@@ -12670,7 +12624,7 @@
 </file>
 
 <file path=word/styles.xml><?xml version="1.0" encoding="utf-8"?>
-<w:styles xmlns:mc="http://schemas.openxmlformats.org/markup-compatibility/2006" xmlns:r="http://schemas.openxmlformats.org/officeDocument/2006/relationships" xmlns:w="http://schemas.openxmlformats.org/wordprocessingml/2006/main" xmlns:w14="http://schemas.microsoft.com/office/word/2010/wordml" xmlns:w15="http://schemas.microsoft.com/office/word/2012/wordml" xmlns:w16se="http://schemas.microsoft.com/office/word/2015/wordml/symex" mc:Ignorable="w14 w15 w16se">
+<w:styles xmlns:mc="http://schemas.openxmlformats.org/markup-compatibility/2006" xmlns:r="http://schemas.openxmlformats.org/officeDocument/2006/relationships" xmlns:w="http://schemas.openxmlformats.org/wordprocessingml/2006/main" xmlns:w14="http://schemas.microsoft.com/office/word/2010/wordml" xmlns:w15="http://schemas.microsoft.com/office/word/2012/wordml" xmlns:w16cex="http://schemas.microsoft.com/office/word/2018/wordml/cex" xmlns:w16cid="http://schemas.microsoft.com/office/word/2016/wordml/cid" xmlns:w16="http://schemas.microsoft.com/office/word/2018/wordml" xmlns:w16se="http://schemas.microsoft.com/office/word/2015/wordml/symex" mc:Ignorable="w14 w15 w16se w16cid w16 w16cex">
   <w:docDefaults>
     <w:rPrDefault>
       <w:rPr>
@@ -12687,7 +12641,7 @@
       </w:pPr>
     </w:pPrDefault>
   </w:docDefaults>
-  <w:latentStyles w:defLockedState="0" w:defUIPriority="99" w:defSemiHidden="0" w:defUnhideWhenUsed="0" w:defQFormat="0" w:count="371">
+  <w:latentStyles w:defLockedState="0" w:defUIPriority="99" w:defSemiHidden="0" w:defUnhideWhenUsed="0" w:defQFormat="0" w:count="376">
     <w:lsdException w:name="Normal" w:uiPriority="0" w:qFormat="1"/>
     <w:lsdException w:name="heading 1" w:uiPriority="9" w:qFormat="1"/>
     <w:lsdException w:name="heading 2" w:semiHidden="1" w:uiPriority="9" w:unhideWhenUsed="1" w:qFormat="1"/>
@@ -12793,7 +12747,6 @@
     <w:lsdException w:name="HTML Sample" w:semiHidden="1" w:unhideWhenUsed="1"/>
     <w:lsdException w:name="HTML Typewriter" w:semiHidden="1" w:unhideWhenUsed="1"/>
     <w:lsdException w:name="HTML Variable" w:semiHidden="1" w:unhideWhenUsed="1"/>
-    <w:lsdException w:name="Normal Table" w:semiHidden="1" w:unhideWhenUsed="1"/>
     <w:lsdException w:name="annotation subject" w:semiHidden="1" w:unhideWhenUsed="1"/>
     <w:lsdException w:name="No List" w:semiHidden="1" w:unhideWhenUsed="1"/>
     <w:lsdException w:name="Outline List 1" w:semiHidden="1" w:unhideWhenUsed="1"/>
@@ -12836,11 +12789,8 @@
     <w:lsdException w:name="Table Contemporary" w:semiHidden="1" w:unhideWhenUsed="1"/>
     <w:lsdException w:name="Table Elegant" w:semiHidden="1" w:unhideWhenUsed="1"/>
     <w:lsdException w:name="Table Professional" w:semiHidden="1" w:unhideWhenUsed="1"/>
-    <w:lsdException w:name="Table Subtle 1" w:semiHidden="1" w:unhideWhenUsed="1"/>
     <w:lsdException w:name="Table Subtle 2" w:semiHidden="1" w:unhideWhenUsed="1"/>
     <w:lsdException w:name="Table Web 1" w:semiHidden="1" w:unhideWhenUsed="1"/>
-    <w:lsdException w:name="Table Web 2" w:semiHidden="1" w:unhideWhenUsed="1"/>
-    <w:lsdException w:name="Table Web 3" w:semiHidden="1" w:unhideWhenUsed="1"/>
     <w:lsdException w:name="Balloon Text" w:semiHidden="1" w:unhideWhenUsed="1"/>
     <w:lsdException w:name="Table Grid" w:uiPriority="39"/>
     <w:lsdException w:name="Table Theme" w:semiHidden="1" w:unhideWhenUsed="1"/>
@@ -13059,6 +13009,11 @@
     <w:lsdException w:name="List Table 5 Dark Accent 6" w:uiPriority="50"/>
     <w:lsdException w:name="List Table 6 Colorful Accent 6" w:uiPriority="51"/>
     <w:lsdException w:name="List Table 7 Colorful Accent 6" w:uiPriority="52"/>
+    <w:lsdException w:name="Mention" w:semiHidden="1" w:unhideWhenUsed="1"/>
+    <w:lsdException w:name="Smart Hyperlink" w:semiHidden="1" w:unhideWhenUsed="1"/>
+    <w:lsdException w:name="Hashtag" w:semiHidden="1" w:unhideWhenUsed="1"/>
+    <w:lsdException w:name="Unresolved Mention" w:semiHidden="1" w:unhideWhenUsed="1"/>
+    <w:lsdException w:name="Smart Link" w:semiHidden="1" w:unhideWhenUsed="1"/>
   </w:latentStyles>
   <w:style w:type="paragraph" w:default="1" w:styleId="a">
     <w:name w:val="Normal"/>

</xml_diff>

<commit_message>
[Fix]:subgroup1 fixed final sequence diagram for UC-2
</commit_message>
<xml_diff>
--- a/subgroup1/4.system design document/sequence diagram/2021.05.11 [ sequence diagram for uc-2 ].docx
+++ b/subgroup1/4.system design document/sequence diagram/2021.05.11 [ sequence diagram for uc-2 ].docx
@@ -1,6 +1,6 @@
 
 <file path=word/document.xml><?xml version="1.0" encoding="utf-8"?>
-<w:document xmlns:wpc="http://schemas.microsoft.com/office/word/2010/wordprocessingCanvas" xmlns:cx="http://schemas.microsoft.com/office/drawing/2014/chartex" xmlns:cx1="http://schemas.microsoft.com/office/drawing/2015/9/8/chartex" xmlns:cx2="http://schemas.microsoft.com/office/drawing/2015/10/21/chartex" xmlns:cx3="http://schemas.microsoft.com/office/drawing/2016/5/9/chartex" xmlns:cx4="http://schemas.microsoft.com/office/drawing/2016/5/10/chartex" xmlns:cx5="http://schemas.microsoft.com/office/drawing/2016/5/11/chartex" xmlns:cx6="http://schemas.microsoft.com/office/drawing/2016/5/12/chartex" xmlns:cx7="http://schemas.microsoft.com/office/drawing/2016/5/13/chartex" xmlns:cx8="http://schemas.microsoft.com/office/drawing/2016/5/14/chartex" xmlns:mc="http://schemas.openxmlformats.org/markup-compatibility/2006" xmlns:aink="http://schemas.microsoft.com/office/drawing/2016/ink" xmlns:am3d="http://schemas.microsoft.com/office/drawing/2017/model3d" xmlns:o="urn:schemas-microsoft-com:office:office" xmlns:r="http://schemas.openxmlformats.org/officeDocument/2006/relationships" xmlns:m="http://schemas.openxmlformats.org/officeDocument/2006/math" xmlns:v="urn:schemas-microsoft-com:vml" xmlns:wp14="http://schemas.microsoft.com/office/word/2010/wordprocessingDrawing" xmlns:wp="http://schemas.openxmlformats.org/drawingml/2006/wordprocessingDrawing" xmlns:w10="urn:schemas-microsoft-com:office:word" xmlns:w="http://schemas.openxmlformats.org/wordprocessingml/2006/main" xmlns:w14="http://schemas.microsoft.com/office/word/2010/wordml" xmlns:w15="http://schemas.microsoft.com/office/word/2012/wordml" xmlns:w16cex="http://schemas.microsoft.com/office/word/2018/wordml/cex" xmlns:w16cid="http://schemas.microsoft.com/office/word/2016/wordml/cid" xmlns:w16="http://schemas.microsoft.com/office/word/2018/wordml" xmlns:w16se="http://schemas.microsoft.com/office/word/2015/wordml/symex" xmlns:wpg="http://schemas.microsoft.com/office/word/2010/wordprocessingGroup" xmlns:wpi="http://schemas.microsoft.com/office/word/2010/wordprocessingInk" xmlns:wne="http://schemas.microsoft.com/office/word/2006/wordml" xmlns:wps="http://schemas.microsoft.com/office/word/2010/wordprocessingShape" mc:Ignorable="w14 w15 w16se w16cid w16 w16cex wp14">
+<w:document xmlns:wpc="http://schemas.microsoft.com/office/word/2010/wordprocessingCanvas" xmlns:cx="http://schemas.microsoft.com/office/drawing/2014/chartex" xmlns:cx1="http://schemas.microsoft.com/office/drawing/2015/9/8/chartex" xmlns:mc="http://schemas.openxmlformats.org/markup-compatibility/2006" xmlns:o="urn:schemas-microsoft-com:office:office" xmlns:r="http://schemas.openxmlformats.org/officeDocument/2006/relationships" xmlns:m="http://schemas.openxmlformats.org/officeDocument/2006/math" xmlns:v="urn:schemas-microsoft-com:vml" xmlns:wp14="http://schemas.microsoft.com/office/word/2010/wordprocessingDrawing" xmlns:wp="http://schemas.openxmlformats.org/drawingml/2006/wordprocessingDrawing" xmlns:w10="urn:schemas-microsoft-com:office:word" xmlns:w="http://schemas.openxmlformats.org/wordprocessingml/2006/main" xmlns:w14="http://schemas.microsoft.com/office/word/2010/wordml" xmlns:w15="http://schemas.microsoft.com/office/word/2012/wordml" xmlns:w16se="http://schemas.microsoft.com/office/word/2015/wordml/symex" xmlns:wpg="http://schemas.microsoft.com/office/word/2010/wordprocessingGroup" xmlns:wpi="http://schemas.microsoft.com/office/word/2010/wordprocessingInk" xmlns:wne="http://schemas.microsoft.com/office/word/2006/wordml" xmlns:wps="http://schemas.microsoft.com/office/word/2010/wordprocessingShape" mc:Ignorable="w14 w15 w16se wp14">
   <w:body>
     <w:p>
       <w:pPr>
@@ -11633,6 +11633,7 @@
     <w:p>
       <w:pPr>
         <w:rPr>
+          <w:rFonts w:hint="eastAsia"/>
           <w:lang w:eastAsia="ko-KR"/>
         </w:rPr>
       </w:pPr>
@@ -11696,30 +11697,32 @@
         </w:rPr>
         <w:t>sequence diagram]</w:t>
       </w:r>
+      <w:bookmarkStart w:id="0" w:name="_GoBack"/>
+      <w:bookmarkEnd w:id="0"/>
     </w:p>
     <w:p>
       <w:pPr>
         <w:rPr>
-          <w:lang w:eastAsia="ko-KR"/>
+          <w:noProof/>
         </w:rPr>
       </w:pPr>
     </w:p>
     <w:p>
       <w:pPr>
         <w:rPr>
+          <w:lang w:eastAsia="ko-KR"/>
+        </w:rPr>
+      </w:pPr>
+      <w:r>
+        <w:rPr>
           <w:noProof/>
-        </w:rPr>
-      </w:pPr>
-      <w:r>
-        <w:rPr>
-          <w:noProof/>
           <w:lang w:eastAsia="ko-KR"/>
         </w:rPr>
         <w:drawing>
-          <wp:inline distT="0" distB="0" distL="0" distR="0" wp14:anchorId="4E059A99" wp14:editId="622A9F39">
-            <wp:extent cx="5731510" cy="3609975"/>
-            <wp:effectExtent l="19050" t="19050" r="21590" b="28575"/>
-            <wp:docPr id="18" name="그림 18"/>
+          <wp:inline distT="0" distB="0" distL="0" distR="0" wp14:anchorId="157C9BB4" wp14:editId="6EFDAAC3">
+            <wp:extent cx="5731510" cy="3589655"/>
+            <wp:effectExtent l="19050" t="19050" r="21590" b="10795"/>
+            <wp:docPr id="2" name="그림 2"/>
             <wp:cNvGraphicFramePr>
               <a:graphicFrameLocks xmlns:a="http://schemas.openxmlformats.org/drawingml/2006/main" noChangeAspect="1"/>
             </wp:cNvGraphicFramePr>
@@ -11739,7 +11742,7 @@
                   <pic:spPr>
                     <a:xfrm>
                       <a:off x="0" y="0"/>
-                      <a:ext cx="5731510" cy="3609975"/>
+                      <a:ext cx="5731510" cy="3589655"/>
                     </a:xfrm>
                     <a:prstGeom prst="rect">
                       <a:avLst/>
@@ -11781,13 +11784,6 @@
     <w:p>
       <w:pPr>
         <w:rPr>
-          <w:lang w:eastAsia="ko-KR"/>
-        </w:rPr>
-      </w:pPr>
-    </w:p>
-    <w:p>
-      <w:pPr>
-        <w:rPr>
           <w:noProof/>
         </w:rPr>
       </w:pPr>
@@ -11818,7 +11814,7 @@
 </file>
 
 <file path=word/endnotes.xml><?xml version="1.0" encoding="utf-8"?>
-<w:endnotes xmlns:wpc="http://schemas.microsoft.com/office/word/2010/wordprocessingCanvas" xmlns:cx="http://schemas.microsoft.com/office/drawing/2014/chartex" xmlns:cx1="http://schemas.microsoft.com/office/drawing/2015/9/8/chartex" xmlns:cx2="http://schemas.microsoft.com/office/drawing/2015/10/21/chartex" xmlns:cx3="http://schemas.microsoft.com/office/drawing/2016/5/9/chartex" xmlns:cx4="http://schemas.microsoft.com/office/drawing/2016/5/10/chartex" xmlns:cx5="http://schemas.microsoft.com/office/drawing/2016/5/11/chartex" xmlns:cx6="http://schemas.microsoft.com/office/drawing/2016/5/12/chartex" xmlns:cx7="http://schemas.microsoft.com/office/drawing/2016/5/13/chartex" xmlns:cx8="http://schemas.microsoft.com/office/drawing/2016/5/14/chartex" xmlns:mc="http://schemas.openxmlformats.org/markup-compatibility/2006" xmlns:aink="http://schemas.microsoft.com/office/drawing/2016/ink" xmlns:am3d="http://schemas.microsoft.com/office/drawing/2017/model3d" xmlns:o="urn:schemas-microsoft-com:office:office" xmlns:r="http://schemas.openxmlformats.org/officeDocument/2006/relationships" xmlns:m="http://schemas.openxmlformats.org/officeDocument/2006/math" xmlns:v="urn:schemas-microsoft-com:vml" xmlns:wp14="http://schemas.microsoft.com/office/word/2010/wordprocessingDrawing" xmlns:wp="http://schemas.openxmlformats.org/drawingml/2006/wordprocessingDrawing" xmlns:w10="urn:schemas-microsoft-com:office:word" xmlns:w="http://schemas.openxmlformats.org/wordprocessingml/2006/main" xmlns:w14="http://schemas.microsoft.com/office/word/2010/wordml" xmlns:w15="http://schemas.microsoft.com/office/word/2012/wordml" xmlns:w16cex="http://schemas.microsoft.com/office/word/2018/wordml/cex" xmlns:w16cid="http://schemas.microsoft.com/office/word/2016/wordml/cid" xmlns:w16="http://schemas.microsoft.com/office/word/2018/wordml" xmlns:w16se="http://schemas.microsoft.com/office/word/2015/wordml/symex" xmlns:wpg="http://schemas.microsoft.com/office/word/2010/wordprocessingGroup" xmlns:wpi="http://schemas.microsoft.com/office/word/2010/wordprocessingInk" xmlns:wne="http://schemas.microsoft.com/office/word/2006/wordml" xmlns:wps="http://schemas.microsoft.com/office/word/2010/wordprocessingShape" mc:Ignorable="w14 w15 w16se w16cid w16 w16cex wp14">
+<w:endnotes xmlns:wpc="http://schemas.microsoft.com/office/word/2010/wordprocessingCanvas" xmlns:cx="http://schemas.microsoft.com/office/drawing/2014/chartex" xmlns:cx1="http://schemas.microsoft.com/office/drawing/2015/9/8/chartex" xmlns:mc="http://schemas.openxmlformats.org/markup-compatibility/2006" xmlns:o="urn:schemas-microsoft-com:office:office" xmlns:r="http://schemas.openxmlformats.org/officeDocument/2006/relationships" xmlns:m="http://schemas.openxmlformats.org/officeDocument/2006/math" xmlns:v="urn:schemas-microsoft-com:vml" xmlns:wp14="http://schemas.microsoft.com/office/word/2010/wordprocessingDrawing" xmlns:wp="http://schemas.openxmlformats.org/drawingml/2006/wordprocessingDrawing" xmlns:w10="urn:schemas-microsoft-com:office:word" xmlns:w="http://schemas.openxmlformats.org/wordprocessingml/2006/main" xmlns:w14="http://schemas.microsoft.com/office/word/2010/wordml" xmlns:w15="http://schemas.microsoft.com/office/word/2012/wordml" xmlns:w16se="http://schemas.microsoft.com/office/word/2015/wordml/symex" xmlns:wpg="http://schemas.microsoft.com/office/word/2010/wordprocessingGroup" xmlns:wpi="http://schemas.microsoft.com/office/word/2010/wordprocessingInk" xmlns:wne="http://schemas.microsoft.com/office/word/2006/wordml" xmlns:wps="http://schemas.microsoft.com/office/word/2010/wordprocessingShape" mc:Ignorable="w14 w15 w16se wp14">
   <w:endnote w:type="separator" w:id="-1">
     <w:p>
       <w:r>
@@ -11837,7 +11833,7 @@
 </file>
 
 <file path=word/footnotes.xml><?xml version="1.0" encoding="utf-8"?>
-<w:footnotes xmlns:wpc="http://schemas.microsoft.com/office/word/2010/wordprocessingCanvas" xmlns:cx="http://schemas.microsoft.com/office/drawing/2014/chartex" xmlns:cx1="http://schemas.microsoft.com/office/drawing/2015/9/8/chartex" xmlns:cx2="http://schemas.microsoft.com/office/drawing/2015/10/21/chartex" xmlns:cx3="http://schemas.microsoft.com/office/drawing/2016/5/9/chartex" xmlns:cx4="http://schemas.microsoft.com/office/drawing/2016/5/10/chartex" xmlns:cx5="http://schemas.microsoft.com/office/drawing/2016/5/11/chartex" xmlns:cx6="http://schemas.microsoft.com/office/drawing/2016/5/12/chartex" xmlns:cx7="http://schemas.microsoft.com/office/drawing/2016/5/13/chartex" xmlns:cx8="http://schemas.microsoft.com/office/drawing/2016/5/14/chartex" xmlns:mc="http://schemas.openxmlformats.org/markup-compatibility/2006" xmlns:aink="http://schemas.microsoft.com/office/drawing/2016/ink" xmlns:am3d="http://schemas.microsoft.com/office/drawing/2017/model3d" xmlns:o="urn:schemas-microsoft-com:office:office" xmlns:r="http://schemas.openxmlformats.org/officeDocument/2006/relationships" xmlns:m="http://schemas.openxmlformats.org/officeDocument/2006/math" xmlns:v="urn:schemas-microsoft-com:vml" xmlns:wp14="http://schemas.microsoft.com/office/word/2010/wordprocessingDrawing" xmlns:wp="http://schemas.openxmlformats.org/drawingml/2006/wordprocessingDrawing" xmlns:w10="urn:schemas-microsoft-com:office:word" xmlns:w="http://schemas.openxmlformats.org/wordprocessingml/2006/main" xmlns:w14="http://schemas.microsoft.com/office/word/2010/wordml" xmlns:w15="http://schemas.microsoft.com/office/word/2012/wordml" xmlns:w16cex="http://schemas.microsoft.com/office/word/2018/wordml/cex" xmlns:w16cid="http://schemas.microsoft.com/office/word/2016/wordml/cid" xmlns:w16="http://schemas.microsoft.com/office/word/2018/wordml" xmlns:w16se="http://schemas.microsoft.com/office/word/2015/wordml/symex" xmlns:wpg="http://schemas.microsoft.com/office/word/2010/wordprocessingGroup" xmlns:wpi="http://schemas.microsoft.com/office/word/2010/wordprocessingInk" xmlns:wne="http://schemas.microsoft.com/office/word/2006/wordml" xmlns:wps="http://schemas.microsoft.com/office/word/2010/wordprocessingShape" mc:Ignorable="w14 w15 w16se w16cid w16 w16cex wp14">
+<w:footnotes xmlns:wpc="http://schemas.microsoft.com/office/word/2010/wordprocessingCanvas" xmlns:cx="http://schemas.microsoft.com/office/drawing/2014/chartex" xmlns:cx1="http://schemas.microsoft.com/office/drawing/2015/9/8/chartex" xmlns:mc="http://schemas.openxmlformats.org/markup-compatibility/2006" xmlns:o="urn:schemas-microsoft-com:office:office" xmlns:r="http://schemas.openxmlformats.org/officeDocument/2006/relationships" xmlns:m="http://schemas.openxmlformats.org/officeDocument/2006/math" xmlns:v="urn:schemas-microsoft-com:vml" xmlns:wp14="http://schemas.microsoft.com/office/word/2010/wordprocessingDrawing" xmlns:wp="http://schemas.openxmlformats.org/drawingml/2006/wordprocessingDrawing" xmlns:w10="urn:schemas-microsoft-com:office:word" xmlns:w="http://schemas.openxmlformats.org/wordprocessingml/2006/main" xmlns:w14="http://schemas.microsoft.com/office/word/2010/wordml" xmlns:w15="http://schemas.microsoft.com/office/word/2012/wordml" xmlns:w16se="http://schemas.microsoft.com/office/word/2015/wordml/symex" xmlns:wpg="http://schemas.microsoft.com/office/word/2010/wordprocessingGroup" xmlns:wpi="http://schemas.microsoft.com/office/word/2010/wordprocessingInk" xmlns:wne="http://schemas.microsoft.com/office/word/2006/wordml" xmlns:wps="http://schemas.microsoft.com/office/word/2010/wordprocessingShape" mc:Ignorable="w14 w15 w16se wp14">
   <w:footnote w:type="separator" w:id="-1">
     <w:p>
       <w:r>
@@ -11856,7 +11852,7 @@
 </file>
 
 <file path=word/numbering.xml><?xml version="1.0" encoding="utf-8"?>
-<w:numbering xmlns:wpc="http://schemas.microsoft.com/office/word/2010/wordprocessingCanvas" xmlns:cx="http://schemas.microsoft.com/office/drawing/2014/chartex" xmlns:cx1="http://schemas.microsoft.com/office/drawing/2015/9/8/chartex" xmlns:cx2="http://schemas.microsoft.com/office/drawing/2015/10/21/chartex" xmlns:cx3="http://schemas.microsoft.com/office/drawing/2016/5/9/chartex" xmlns:cx4="http://schemas.microsoft.com/office/drawing/2016/5/10/chartex" xmlns:cx5="http://schemas.microsoft.com/office/drawing/2016/5/11/chartex" xmlns:cx6="http://schemas.microsoft.com/office/drawing/2016/5/12/chartex" xmlns:cx7="http://schemas.microsoft.com/office/drawing/2016/5/13/chartex" xmlns:cx8="http://schemas.microsoft.com/office/drawing/2016/5/14/chartex" xmlns:mc="http://schemas.openxmlformats.org/markup-compatibility/2006" xmlns:aink="http://schemas.microsoft.com/office/drawing/2016/ink" xmlns:am3d="http://schemas.microsoft.com/office/drawing/2017/model3d" xmlns:o="urn:schemas-microsoft-com:office:office" xmlns:r="http://schemas.openxmlformats.org/officeDocument/2006/relationships" xmlns:m="http://schemas.openxmlformats.org/officeDocument/2006/math" xmlns:v="urn:schemas-microsoft-com:vml" xmlns:wp14="http://schemas.microsoft.com/office/word/2010/wordprocessingDrawing" xmlns:wp="http://schemas.openxmlformats.org/drawingml/2006/wordprocessingDrawing" xmlns:w10="urn:schemas-microsoft-com:office:word" xmlns:w="http://schemas.openxmlformats.org/wordprocessingml/2006/main" xmlns:w14="http://schemas.microsoft.com/office/word/2010/wordml" xmlns:w15="http://schemas.microsoft.com/office/word/2012/wordml" xmlns:w16cex="http://schemas.microsoft.com/office/word/2018/wordml/cex" xmlns:w16cid="http://schemas.microsoft.com/office/word/2016/wordml/cid" xmlns:w16="http://schemas.microsoft.com/office/word/2018/wordml" xmlns:w16se="http://schemas.microsoft.com/office/word/2015/wordml/symex" xmlns:wpg="http://schemas.microsoft.com/office/word/2010/wordprocessingGroup" xmlns:wpi="http://schemas.microsoft.com/office/word/2010/wordprocessingInk" xmlns:wne="http://schemas.microsoft.com/office/word/2006/wordml" xmlns:wps="http://schemas.microsoft.com/office/word/2010/wordprocessingShape" mc:Ignorable="w14 w15 w16se w16cid w16 w16cex wp14">
+<w:numbering xmlns:wpc="http://schemas.microsoft.com/office/word/2010/wordprocessingCanvas" xmlns:cx="http://schemas.microsoft.com/office/drawing/2014/chartex" xmlns:cx1="http://schemas.microsoft.com/office/drawing/2015/9/8/chartex" xmlns:mc="http://schemas.openxmlformats.org/markup-compatibility/2006" xmlns:o="urn:schemas-microsoft-com:office:office" xmlns:r="http://schemas.openxmlformats.org/officeDocument/2006/relationships" xmlns:m="http://schemas.openxmlformats.org/officeDocument/2006/math" xmlns:v="urn:schemas-microsoft-com:vml" xmlns:wp14="http://schemas.microsoft.com/office/word/2010/wordprocessingDrawing" xmlns:wp="http://schemas.openxmlformats.org/drawingml/2006/wordprocessingDrawing" xmlns:w10="urn:schemas-microsoft-com:office:word" xmlns:w="http://schemas.openxmlformats.org/wordprocessingml/2006/main" xmlns:w14="http://schemas.microsoft.com/office/word/2010/wordml" xmlns:w15="http://schemas.microsoft.com/office/word/2012/wordml" xmlns:w16se="http://schemas.microsoft.com/office/word/2015/wordml/symex" xmlns:wpg="http://schemas.microsoft.com/office/word/2010/wordprocessingGroup" xmlns:wpi="http://schemas.microsoft.com/office/word/2010/wordprocessingInk" xmlns:wne="http://schemas.microsoft.com/office/word/2006/wordml" xmlns:wps="http://schemas.microsoft.com/office/word/2010/wordprocessingShape" mc:Ignorable="w14 w15 w16se wp14">
   <w:abstractNum w:abstractNumId="0" w15:restartNumberingAfterBreak="0">
     <w:nsid w:val="033E1295"/>
     <w:multiLevelType w:val="multilevel"/>
@@ -12624,7 +12620,7 @@
 </file>
 
 <file path=word/styles.xml><?xml version="1.0" encoding="utf-8"?>
-<w:styles xmlns:mc="http://schemas.openxmlformats.org/markup-compatibility/2006" xmlns:r="http://schemas.openxmlformats.org/officeDocument/2006/relationships" xmlns:w="http://schemas.openxmlformats.org/wordprocessingml/2006/main" xmlns:w14="http://schemas.microsoft.com/office/word/2010/wordml" xmlns:w15="http://schemas.microsoft.com/office/word/2012/wordml" xmlns:w16cex="http://schemas.microsoft.com/office/word/2018/wordml/cex" xmlns:w16cid="http://schemas.microsoft.com/office/word/2016/wordml/cid" xmlns:w16="http://schemas.microsoft.com/office/word/2018/wordml" xmlns:w16se="http://schemas.microsoft.com/office/word/2015/wordml/symex" mc:Ignorable="w14 w15 w16se w16cid w16 w16cex">
+<w:styles xmlns:mc="http://schemas.openxmlformats.org/markup-compatibility/2006" xmlns:r="http://schemas.openxmlformats.org/officeDocument/2006/relationships" xmlns:w="http://schemas.openxmlformats.org/wordprocessingml/2006/main" xmlns:w14="http://schemas.microsoft.com/office/word/2010/wordml" xmlns:w15="http://schemas.microsoft.com/office/word/2012/wordml" xmlns:w16se="http://schemas.microsoft.com/office/word/2015/wordml/symex" mc:Ignorable="w14 w15 w16se">
   <w:docDefaults>
     <w:rPrDefault>
       <w:rPr>
@@ -12641,7 +12637,7 @@
       </w:pPr>
     </w:pPrDefault>
   </w:docDefaults>
-  <w:latentStyles w:defLockedState="0" w:defUIPriority="99" w:defSemiHidden="0" w:defUnhideWhenUsed="0" w:defQFormat="0" w:count="376">
+  <w:latentStyles w:defLockedState="0" w:defUIPriority="99" w:defSemiHidden="0" w:defUnhideWhenUsed="0" w:defQFormat="0" w:count="371">
     <w:lsdException w:name="Normal" w:uiPriority="0" w:qFormat="1"/>
     <w:lsdException w:name="heading 1" w:uiPriority="9" w:qFormat="1"/>
     <w:lsdException w:name="heading 2" w:semiHidden="1" w:uiPriority="9" w:unhideWhenUsed="1" w:qFormat="1"/>
@@ -12747,6 +12743,7 @@
     <w:lsdException w:name="HTML Sample" w:semiHidden="1" w:unhideWhenUsed="1"/>
     <w:lsdException w:name="HTML Typewriter" w:semiHidden="1" w:unhideWhenUsed="1"/>
     <w:lsdException w:name="HTML Variable" w:semiHidden="1" w:unhideWhenUsed="1"/>
+    <w:lsdException w:name="Normal Table" w:semiHidden="1" w:unhideWhenUsed="1"/>
     <w:lsdException w:name="annotation subject" w:semiHidden="1" w:unhideWhenUsed="1"/>
     <w:lsdException w:name="No List" w:semiHidden="1" w:unhideWhenUsed="1"/>
     <w:lsdException w:name="Outline List 1" w:semiHidden="1" w:unhideWhenUsed="1"/>
@@ -12789,8 +12786,11 @@
     <w:lsdException w:name="Table Contemporary" w:semiHidden="1" w:unhideWhenUsed="1"/>
     <w:lsdException w:name="Table Elegant" w:semiHidden="1" w:unhideWhenUsed="1"/>
     <w:lsdException w:name="Table Professional" w:semiHidden="1" w:unhideWhenUsed="1"/>
+    <w:lsdException w:name="Table Subtle 1" w:semiHidden="1" w:unhideWhenUsed="1"/>
     <w:lsdException w:name="Table Subtle 2" w:semiHidden="1" w:unhideWhenUsed="1"/>
     <w:lsdException w:name="Table Web 1" w:semiHidden="1" w:unhideWhenUsed="1"/>
+    <w:lsdException w:name="Table Web 2" w:semiHidden="1" w:unhideWhenUsed="1"/>
+    <w:lsdException w:name="Table Web 3" w:semiHidden="1" w:unhideWhenUsed="1"/>
     <w:lsdException w:name="Balloon Text" w:semiHidden="1" w:unhideWhenUsed="1"/>
     <w:lsdException w:name="Table Grid" w:uiPriority="39"/>
     <w:lsdException w:name="Table Theme" w:semiHidden="1" w:unhideWhenUsed="1"/>
@@ -13009,11 +13009,6 @@
     <w:lsdException w:name="List Table 5 Dark Accent 6" w:uiPriority="50"/>
     <w:lsdException w:name="List Table 6 Colorful Accent 6" w:uiPriority="51"/>
     <w:lsdException w:name="List Table 7 Colorful Accent 6" w:uiPriority="52"/>
-    <w:lsdException w:name="Mention" w:semiHidden="1" w:unhideWhenUsed="1"/>
-    <w:lsdException w:name="Smart Hyperlink" w:semiHidden="1" w:unhideWhenUsed="1"/>
-    <w:lsdException w:name="Hashtag" w:semiHidden="1" w:unhideWhenUsed="1"/>
-    <w:lsdException w:name="Unresolved Mention" w:semiHidden="1" w:unhideWhenUsed="1"/>
-    <w:lsdException w:name="Smart Link" w:semiHidden="1" w:unhideWhenUsed="1"/>
   </w:latentStyles>
   <w:style w:type="paragraph" w:default="1" w:styleId="a">
     <w:name w:val="Normal"/>

</xml_diff>

<commit_message>
[feat]: subgroup1 add class diagram for UC-2, UC-5
</commit_message>
<xml_diff>
--- a/subgroup1/4.system design document/sequence diagram/2021.05.11 [ sequence diagram for uc-2 ].docx
+++ b/subgroup1/4.system design document/sequence diagram/2021.05.11 [ sequence diagram for uc-2 ].docx
@@ -11633,7 +11633,6 @@
     <w:p>
       <w:pPr>
         <w:rPr>
-          <w:rFonts w:hint="eastAsia"/>
           <w:lang w:eastAsia="ko-KR"/>
         </w:rPr>
       </w:pPr>
@@ -11697,8 +11696,6 @@
         </w:rPr>
         <w:t>sequence diagram]</w:t>
       </w:r>
-      <w:bookmarkStart w:id="0" w:name="_GoBack"/>
-      <w:bookmarkEnd w:id="0"/>
     </w:p>
     <w:p>
       <w:pPr>
@@ -11719,9 +11716,9 @@
           <w:lang w:eastAsia="ko-KR"/>
         </w:rPr>
         <w:drawing>
-          <wp:inline distT="0" distB="0" distL="0" distR="0" wp14:anchorId="157C9BB4" wp14:editId="6EFDAAC3">
-            <wp:extent cx="5731510" cy="3589655"/>
-            <wp:effectExtent l="19050" t="19050" r="21590" b="10795"/>
+          <wp:inline distT="0" distB="0" distL="0" distR="0" wp14:anchorId="157C9BB4" wp14:editId="4405C86F">
+            <wp:extent cx="5535161" cy="3466681"/>
+            <wp:effectExtent l="19050" t="19050" r="27940" b="19685"/>
             <wp:docPr id="2" name="그림 2"/>
             <wp:cNvGraphicFramePr>
               <a:graphicFrameLocks xmlns:a="http://schemas.openxmlformats.org/drawingml/2006/main" noChangeAspect="1"/>
@@ -11742,7 +11739,7 @@
                   <pic:spPr>
                     <a:xfrm>
                       <a:off x="0" y="0"/>
-                      <a:ext cx="5731510" cy="3589655"/>
+                      <a:ext cx="5538783" cy="3468950"/>
                     </a:xfrm>
                     <a:prstGeom prst="rect">
                       <a:avLst/>
@@ -11784,24 +11781,259 @@
     <w:p>
       <w:pPr>
         <w:rPr>
-          <w:noProof/>
+          <w:lang w:eastAsia="ko-KR"/>
         </w:rPr>
       </w:pPr>
     </w:p>
     <w:p>
       <w:pPr>
         <w:rPr>
-          <w:noProof/>
+          <w:lang w:eastAsia="ko-KR"/>
         </w:rPr>
       </w:pPr>
     </w:p>
     <w:p>
       <w:pPr>
-        <w:jc w:val="center"/>
-        <w:rPr>
-          <w:lang w:eastAsia="ko-KR"/>
-        </w:rPr>
-      </w:pPr>
+        <w:rPr>
+          <w:lang w:eastAsia="ko-KR"/>
+        </w:rPr>
+      </w:pPr>
+    </w:p>
+    <w:p>
+      <w:pPr>
+        <w:rPr>
+          <w:lang w:eastAsia="ko-KR"/>
+        </w:rPr>
+      </w:pPr>
+    </w:p>
+    <w:p>
+      <w:pPr>
+        <w:rPr>
+          <w:lang w:eastAsia="ko-KR"/>
+        </w:rPr>
+      </w:pPr>
+    </w:p>
+    <w:p>
+      <w:pPr>
+        <w:rPr>
+          <w:lang w:eastAsia="ko-KR"/>
+        </w:rPr>
+      </w:pPr>
+    </w:p>
+    <w:p>
+      <w:pPr>
+        <w:rPr>
+          <w:lang w:eastAsia="ko-KR"/>
+        </w:rPr>
+      </w:pPr>
+    </w:p>
+    <w:p>
+      <w:pPr>
+        <w:rPr>
+          <w:lang w:eastAsia="ko-KR"/>
+        </w:rPr>
+      </w:pPr>
+    </w:p>
+    <w:p>
+      <w:pPr>
+        <w:rPr>
+          <w:lang w:eastAsia="ko-KR"/>
+        </w:rPr>
+      </w:pPr>
+    </w:p>
+    <w:p>
+      <w:pPr>
+        <w:rPr>
+          <w:lang w:eastAsia="ko-KR"/>
+        </w:rPr>
+      </w:pPr>
+    </w:p>
+    <w:p>
+      <w:pPr>
+        <w:rPr>
+          <w:lang w:eastAsia="ko-KR"/>
+        </w:rPr>
+      </w:pPr>
+    </w:p>
+    <w:p>
+      <w:pPr>
+        <w:rPr>
+          <w:lang w:eastAsia="ko-KR"/>
+        </w:rPr>
+      </w:pPr>
+    </w:p>
+    <w:p>
+      <w:pPr>
+        <w:rPr>
+          <w:lang w:eastAsia="ko-KR"/>
+        </w:rPr>
+      </w:pPr>
+    </w:p>
+    <w:p>
+      <w:pPr>
+        <w:rPr>
+          <w:lang w:eastAsia="ko-KR"/>
+        </w:rPr>
+      </w:pPr>
+    </w:p>
+    <w:p>
+      <w:pPr>
+        <w:rPr>
+          <w:lang w:eastAsia="ko-KR"/>
+        </w:rPr>
+      </w:pPr>
+    </w:p>
+    <w:p>
+      <w:pPr>
+        <w:rPr>
+          <w:lang w:eastAsia="ko-KR"/>
+        </w:rPr>
+      </w:pPr>
+    </w:p>
+    <w:p>
+      <w:pPr>
+        <w:rPr>
+          <w:lang w:eastAsia="ko-KR"/>
+        </w:rPr>
+      </w:pPr>
+    </w:p>
+    <w:p>
+      <w:pPr>
+        <w:rPr>
+          <w:rFonts w:hint="eastAsia"/>
+          <w:lang w:eastAsia="ko-KR"/>
+        </w:rPr>
+      </w:pPr>
+    </w:p>
+    <w:p>
+      <w:pPr>
+        <w:rPr>
+          <w:lang w:eastAsia="ko-KR"/>
+        </w:rPr>
+      </w:pPr>
+      <w:r>
+        <w:rPr>
+          <mc:AlternateContent>
+            <mc:Choice Requires="w16se">
+              <w:rFonts w:hint="eastAsia"/>
+            </mc:Choice>
+            <mc:Fallback>
+              <w:rFonts w:ascii="Segoe UI Emoji" w:eastAsia="Segoe UI Emoji" w:hAnsi="Segoe UI Emoji" w:cs="Segoe UI Emoji"/>
+            </mc:Fallback>
+          </mc:AlternateContent>
+          <w:lang w:eastAsia="ko-KR"/>
+        </w:rPr>
+        <w:lastRenderedPageBreak/>
+        <mc:AlternateContent>
+          <mc:Choice Requires="w16se">
+            <w16se:symEx w16se:font="Segoe UI Emoji" w16se:char="1F4D8"/>
+          </mc:Choice>
+          <mc:Fallback>
+            <w:t>📘</w:t>
+          </mc:Fallback>
+        </mc:AlternateContent>
+      </w:r>
+      <w:r>
+        <w:rPr>
+          <w:lang w:eastAsia="ko-KR"/>
+        </w:rPr>
+        <w:t xml:space="preserve"> What is the class diagram</w:t>
+      </w:r>
+      <w:r>
+        <w:rPr>
+          <w:lang w:eastAsia="ko-KR"/>
+        </w:rPr>
+        <w:t>?</w:t>
+      </w:r>
+      <w:r>
+        <w:rPr>
+          <w:lang w:eastAsia="ko-KR"/>
+        </w:rPr>
+        <w:t xml:space="preserve"> [</w:t>
+      </w:r>
+      <w:r>
+        <w:rPr>
+          <w:rFonts w:hint="eastAsia"/>
+          <w:lang w:eastAsia="ko-KR"/>
+        </w:rPr>
+        <w:t>최종</w:t>
+      </w:r>
+      <w:r>
+        <w:rPr>
+          <w:rFonts w:hint="eastAsia"/>
+          <w:lang w:eastAsia="ko-KR"/>
+        </w:rPr>
+        <w:t xml:space="preserve"> </w:t>
+      </w:r>
+      <w:r>
+        <w:rPr>
+          <w:lang w:eastAsia="ko-KR"/>
+        </w:rPr>
+        <w:t>class diagram]</w:t>
+      </w:r>
+    </w:p>
+    <w:p>
+      <w:pPr>
+        <w:rPr>
+          <w:lang w:eastAsia="ko-KR"/>
+        </w:rPr>
+      </w:pPr>
+    </w:p>
+    <w:p>
+      <w:pPr>
+        <w:rPr>
+          <w:rFonts w:hint="eastAsia"/>
+          <w:lang w:eastAsia="ko-KR"/>
+        </w:rPr>
+      </w:pPr>
+      <w:r>
+        <w:rPr>
+          <w:noProof/>
+          <w:lang w:eastAsia="ko-KR"/>
+        </w:rPr>
+        <w:drawing>
+          <wp:inline distT="0" distB="0" distL="0" distR="0" wp14:anchorId="31F95BBE" wp14:editId="765B2DC9">
+            <wp:extent cx="5606980" cy="3621615"/>
+            <wp:effectExtent l="19050" t="19050" r="13335" b="17145"/>
+            <wp:docPr id="3" name="그림 3"/>
+            <wp:cNvGraphicFramePr>
+              <a:graphicFrameLocks xmlns:a="http://schemas.openxmlformats.org/drawingml/2006/main" noChangeAspect="1"/>
+            </wp:cNvGraphicFramePr>
+            <a:graphic xmlns:a="http://schemas.openxmlformats.org/drawingml/2006/main">
+              <a:graphicData uri="http://schemas.openxmlformats.org/drawingml/2006/picture">
+                <pic:pic xmlns:pic="http://schemas.openxmlformats.org/drawingml/2006/picture">
+                  <pic:nvPicPr>
+                    <pic:cNvPr id="1" name=""/>
+                    <pic:cNvPicPr/>
+                  </pic:nvPicPr>
+                  <pic:blipFill>
+                    <a:blip r:embed="rId17"/>
+                    <a:stretch>
+                      <a:fillRect/>
+                    </a:stretch>
+                  </pic:blipFill>
+                  <pic:spPr>
+                    <a:xfrm>
+                      <a:off x="0" y="0"/>
+                      <a:ext cx="5621580" cy="3631046"/>
+                    </a:xfrm>
+                    <a:prstGeom prst="rect">
+                      <a:avLst/>
+                    </a:prstGeom>
+                    <a:ln>
+                      <a:solidFill>
+                        <a:schemeClr val="tx1"/>
+                      </a:solidFill>
+                    </a:ln>
+                  </pic:spPr>
+                </pic:pic>
+              </a:graphicData>
+            </a:graphic>
+          </wp:inline>
+        </w:drawing>
+      </w:r>
+      <w:bookmarkStart w:id="0" w:name="_GoBack"/>
+      <w:bookmarkEnd w:id="0"/>
     </w:p>
     <w:sectPr>
       <w:pgSz w:w="11906" w:h="16838"/>

</xml_diff>